<commit_message>
modification du nom du script
</commit_message>
<xml_diff>
--- a/4-Manuel de déploiement.docx
+++ b/4-Manuel de déploiement.docx
@@ -300,51 +300,123 @@
           <w:sz w:val="26"/>
           <w:szCs w:val="26"/>
         </w:rPr>
-        <w:t xml:space="preserve">Etape 3 : </w:t>
-      </w:r>
-      <w:r>
-        <w:rPr>
-          <w:rFonts w:ascii="Trebuchet MS" w:hAnsi="Trebuchet MS"/>
-          <w:b/>
-          <w:sz w:val="26"/>
-          <w:szCs w:val="26"/>
-        </w:rPr>
-        <w:t>L</w:t>
-      </w:r>
-      <w:r>
-        <w:rPr>
-          <w:rFonts w:ascii="Trebuchet MS" w:hAnsi="Trebuchet MS"/>
-          <w:b/>
-          <w:sz w:val="26"/>
-          <w:szCs w:val="26"/>
-        </w:rPr>
-        <w:t xml:space="preserve">ancer le script </w:t>
-      </w:r>
-      <w:r>
-        <w:rPr>
-          <w:rFonts w:ascii="Trebuchet MS" w:hAnsi="Trebuchet MS"/>
-          <w:b/>
-          <w:sz w:val="26"/>
-          <w:szCs w:val="26"/>
-        </w:rPr>
-        <w:t>portscan.py</w:t>
-      </w:r>
-    </w:p>
-    <w:p>
-      <w:pPr>
-        <w:rPr>
-          <w:rFonts w:ascii="Trebuchet MS" w:hAnsi="Trebuchet MS"/>
-          <w:sz w:val="26"/>
-          <w:szCs w:val="26"/>
-        </w:rPr>
-      </w:pPr>
-      <w:r>
-        <w:rPr>
-          <w:rFonts w:ascii="Trebuchet MS" w:hAnsi="Trebuchet MS"/>
-          <w:sz w:val="26"/>
-          <w:szCs w:val="26"/>
-        </w:rPr>
-        <w:t>Effectuer un clic droit sur le fichier portscan.py, sélectionner l’option « Ouvrir avec » et sélectionner « python »</w:t>
+        <w:t>Etape 3 (Optionnel) :</w:t>
+      </w:r>
+      <w:r>
+        <w:rPr>
+          <w:rFonts w:ascii="Trebuchet MS" w:hAnsi="Trebuchet MS"/>
+          <w:b/>
+          <w:sz w:val="26"/>
+          <w:szCs w:val="26"/>
+        </w:rPr>
+        <w:t xml:space="preserve"> Installer </w:t>
+      </w:r>
+      <w:proofErr w:type="spellStart"/>
+      <w:r>
+        <w:rPr>
+          <w:rFonts w:ascii="Trebuchet MS" w:hAnsi="Trebuchet MS"/>
+          <w:b/>
+          <w:sz w:val="26"/>
+          <w:szCs w:val="26"/>
+        </w:rPr>
+        <w:t>Cmder</w:t>
+      </w:r>
+      <w:proofErr w:type="spellEnd"/>
+    </w:p>
+    <w:p>
+      <w:pPr>
+        <w:rPr>
+          <w:rFonts w:ascii="Trebuchet MS" w:hAnsi="Trebuchet MS"/>
+          <w:sz w:val="26"/>
+          <w:szCs w:val="26"/>
+        </w:rPr>
+      </w:pPr>
+      <w:r>
+        <w:rPr>
+          <w:rFonts w:ascii="Trebuchet MS" w:hAnsi="Trebuchet MS"/>
+          <w:sz w:val="26"/>
+          <w:szCs w:val="26"/>
+        </w:rPr>
+        <w:t>Il s’agit d’une étape optionnelle pour les utilisateurs étant sous Windows pour exécuter le script sur une interface plus conviviable.</w:t>
+      </w:r>
+    </w:p>
+    <w:p>
+      <w:pPr>
+        <w:rPr>
+          <w:rFonts w:ascii="Trebuchet MS" w:hAnsi="Trebuchet MS"/>
+          <w:sz w:val="26"/>
+          <w:szCs w:val="26"/>
+        </w:rPr>
+      </w:pPr>
+      <w:r>
+        <w:rPr>
+          <w:rFonts w:ascii="Trebuchet MS" w:hAnsi="Trebuchet MS"/>
+          <w:sz w:val="26"/>
+          <w:szCs w:val="26"/>
+        </w:rPr>
+        <w:t xml:space="preserve">-Se rendre sur </w:t>
+      </w:r>
+      <w:hyperlink r:id="rId5" w:history="1">
+        <w:r>
+          <w:rPr>
+            <w:rStyle w:val="Lienhypertexte"/>
+            <w:rFonts w:ascii="Trebuchet MS" w:hAnsi="Trebuchet MS"/>
+            <w:sz w:val="26"/>
+            <w:szCs w:val="26"/>
+          </w:rPr>
+          <w:t>www.cmder.net</w:t>
+        </w:r>
+      </w:hyperlink>
+    </w:p>
+    <w:p>
+      <w:pPr>
+        <w:rPr>
+          <w:rFonts w:ascii="Trebuchet MS" w:hAnsi="Trebuchet MS"/>
+          <w:sz w:val="26"/>
+          <w:szCs w:val="26"/>
+        </w:rPr>
+      </w:pPr>
+      <w:r>
+        <w:rPr>
+          <w:rFonts w:ascii="Trebuchet MS" w:hAnsi="Trebuchet MS"/>
+          <w:sz w:val="26"/>
+          <w:szCs w:val="26"/>
+        </w:rPr>
+        <w:t>-Défiler vers le bas et aller à la rubrique Download</w:t>
+      </w:r>
+    </w:p>
+    <w:p>
+      <w:pPr>
+        <w:rPr>
+          <w:rFonts w:ascii="Trebuchet MS" w:hAnsi="Trebuchet MS"/>
+          <w:sz w:val="26"/>
+          <w:szCs w:val="26"/>
+        </w:rPr>
+      </w:pPr>
+      <w:r>
+        <w:rPr>
+          <w:rFonts w:ascii="Trebuchet MS" w:hAnsi="Trebuchet MS"/>
+          <w:sz w:val="26"/>
+          <w:szCs w:val="26"/>
+        </w:rPr>
+        <w:t>-Choisissez le type d’installation que vous souhaitez (Mini ou Full) selon votre préférence</w:t>
+      </w:r>
+    </w:p>
+    <w:p>
+      <w:pPr>
+        <w:rPr>
+          <w:rFonts w:ascii="Trebuchet MS" w:hAnsi="Trebuchet MS"/>
+          <w:sz w:val="26"/>
+          <w:szCs w:val="26"/>
+        </w:rPr>
+      </w:pPr>
+      <w:r>
+        <w:rPr>
+          <w:rFonts w:ascii="Trebuchet MS" w:hAnsi="Trebuchet MS"/>
+          <w:sz w:val="26"/>
+          <w:szCs w:val="26"/>
+        </w:rPr>
+        <w:t>-Suivre les instructions d’installation qui suivent présentées sur le site</w:t>
       </w:r>
       <w:bookmarkStart w:id="0" w:name="_GoBack"/>
       <w:bookmarkEnd w:id="0"/>

</xml_diff>

<commit_message>
version finale à déposer
</commit_message>
<xml_diff>
--- a/4-Manuel de déploiement.docx
+++ b/4-Manuel de déploiement.docx
@@ -300,7 +300,7 @@
           <w:sz w:val="26"/>
           <w:szCs w:val="26"/>
         </w:rPr>
-        <w:t>Etape 3 (Optionnel) :</w:t>
+        <w:t>Etape 3 :</w:t>
       </w:r>
       <w:r>
         <w:rPr>
@@ -337,7 +337,17 @@
           <w:sz w:val="26"/>
           <w:szCs w:val="26"/>
         </w:rPr>
-        <w:t>Il s’agit d’une étape optionnelle pour les utilisateurs étant sous Windows pour exécuter le script sur une interface plus conviviable.</w:t>
+        <w:t>Il s’agit d’une étape optionnelle pour les uti</w:t>
+      </w:r>
+      <w:bookmarkStart w:id="0" w:name="_GoBack"/>
+      <w:bookmarkEnd w:id="0"/>
+      <w:r>
+        <w:rPr>
+          <w:rFonts w:ascii="Trebuchet MS" w:hAnsi="Trebuchet MS"/>
+          <w:sz w:val="26"/>
+          <w:szCs w:val="26"/>
+        </w:rPr>
+        <w:t>lisateurs étant sous Windows pour exécuter le script sur une interface plus conviviable.</w:t>
       </w:r>
     </w:p>
     <w:p>
@@ -418,8 +428,6 @@
         </w:rPr>
         <w:t>-Suivre les instructions d’installation qui suivent présentées sur le site</w:t>
       </w:r>
-      <w:bookmarkStart w:id="0" w:name="_GoBack"/>
-      <w:bookmarkEnd w:id="0"/>
     </w:p>
     <w:sectPr>
       <w:pgSz w:w="11906" w:h="16838"/>

</xml_diff>